<commit_message>
Derived Current, Torque, RPM Arrays to be analyzed
Contain slice data which can be fit for better confirmation of
consersation of power
</commit_message>
<xml_diff>
--- a/Origin Analysis/Current_Arrays_Report.docx
+++ b/Origin Analysis/Current_Arrays_Report.docx
@@ -14,13 +14,13 @@
         <w:rPr>
           <w:rFonts w:asciiTheme="minorHAnsi" w:hAnsiTheme="minorHAnsi" w:cstheme="minorHAnsi"/>
         </w:rPr>
-        <w:t>Current Arrays Plots from</w:t>
-      </w:r>
-      <w:r>
-        <w:rPr>
-          <w:rFonts w:asciiTheme="minorHAnsi" w:hAnsiTheme="minorHAnsi" w:cstheme="minorHAnsi"/>
-        </w:rPr>
-        <w:t xml:space="preserve"> </w:t>
+        <w:t>Current</w:t>
+      </w:r>
+      <w:r>
+        <w:rPr>
+          <w:rFonts w:asciiTheme="minorHAnsi" w:hAnsiTheme="minorHAnsi" w:cstheme="minorHAnsi"/>
+        </w:rPr>
+        <w:t xml:space="preserve"> Arrays Plots from </w:t>
       </w:r>
       <w:proofErr w:type="spellStart"/>
       <w:r>
@@ -64,7 +64,13 @@
         <w:rPr>
           <w:rFonts w:cstheme="minorHAnsi"/>
         </w:rPr>
-        <w:t>3-22-2017</w:t>
+        <w:t>3-23</w:t>
+      </w:r>
+      <w:r>
+        <w:rPr>
+          <w:rFonts w:cstheme="minorHAnsi"/>
+        </w:rPr>
+        <w:t>-2017</w:t>
       </w:r>
     </w:p>
     <w:p>
@@ -83,295 +89,6 @@
     </w:p>
     <w:p>
       <w:pPr>
-        <w:rPr>
-          <w:rFonts w:asciiTheme="minorHAnsi" w:hAnsiTheme="minorHAnsi" w:cstheme="minorHAnsi"/>
-        </w:rPr>
-      </w:pPr>
-      <w:r>
-        <w:rPr>
-          <w:rFonts w:asciiTheme="minorHAnsi" w:hAnsiTheme="minorHAnsi" w:cstheme="minorHAnsi"/>
-        </w:rPr>
-        <w:t xml:space="preserve">For function taking inputs of throttle, load and voltage, outputting torque, rpm and </w:t>
-      </w:r>
-      <w:r>
-        <w:rPr>
-          <w:rFonts w:asciiTheme="minorHAnsi" w:hAnsiTheme="minorHAnsi" w:cstheme="minorHAnsi"/>
-        </w:rPr>
-        <w:t xml:space="preserve">torque as shown in equation 1, </w:t>
-      </w:r>
-      <w:r>
-        <w:rPr>
-          <w:rFonts w:asciiTheme="minorHAnsi" w:hAnsiTheme="minorHAnsi" w:cstheme="minorHAnsi"/>
-        </w:rPr>
-        <w:t>the mathematical model used to analyze the three output parameters is conservation of power of our motor and motor controller system</w:t>
-      </w:r>
-      <w:r>
-        <w:rPr>
-          <w:rFonts w:asciiTheme="minorHAnsi" w:hAnsiTheme="minorHAnsi" w:cstheme="minorHAnsi"/>
-        </w:rPr>
-        <w:t xml:space="preserve">. </w:t>
-      </w:r>
-      <w:r>
-        <w:rPr>
-          <w:rFonts w:asciiTheme="minorHAnsi" w:hAnsiTheme="minorHAnsi" w:cstheme="minorHAnsi"/>
-        </w:rPr>
-        <w:t xml:space="preserve"> </w:t>
-      </w:r>
-      <w:r>
-        <w:rPr>
-          <w:rFonts w:asciiTheme="minorHAnsi" w:hAnsiTheme="minorHAnsi" w:cstheme="minorHAnsi"/>
-        </w:rPr>
-        <w:t>The</w:t>
-      </w:r>
-      <w:r>
-        <w:rPr>
-          <w:rFonts w:asciiTheme="minorHAnsi" w:hAnsiTheme="minorHAnsi" w:cstheme="minorHAnsi"/>
-        </w:rPr>
-        <w:t xml:space="preserve"> </w:t>
-      </w:r>
-      <w:r>
-        <w:rPr>
-          <w:rFonts w:asciiTheme="minorHAnsi" w:hAnsiTheme="minorHAnsi" w:cstheme="minorHAnsi"/>
-        </w:rPr>
-        <w:t xml:space="preserve">input </w:t>
-      </w:r>
-      <w:r>
-        <w:rPr>
-          <w:rFonts w:asciiTheme="minorHAnsi" w:hAnsiTheme="minorHAnsi" w:cstheme="minorHAnsi"/>
-        </w:rPr>
-        <w:t>electrical pow</w:t>
-      </w:r>
-      <w:r>
-        <w:rPr>
-          <w:rFonts w:asciiTheme="minorHAnsi" w:hAnsiTheme="minorHAnsi" w:cstheme="minorHAnsi"/>
-        </w:rPr>
-        <w:t xml:space="preserve">er </w:t>
-      </w:r>
-      <w:r>
-        <w:rPr>
-          <w:rFonts w:asciiTheme="minorHAnsi" w:hAnsiTheme="minorHAnsi" w:cstheme="minorHAnsi"/>
-        </w:rPr>
-        <w:t xml:space="preserve">and </w:t>
-      </w:r>
-      <w:r>
-        <w:rPr>
-          <w:rFonts w:asciiTheme="minorHAnsi" w:hAnsiTheme="minorHAnsi" w:cstheme="minorHAnsi"/>
-        </w:rPr>
-        <w:t xml:space="preserve">output mechanical power are defined in equation 2 and 3. </w:t>
-      </w:r>
-    </w:p>
-    <w:p>
-      <w:pPr>
-        <w:jc w:val="center"/>
-        <w:rPr>
-          <w:rFonts w:asciiTheme="minorHAnsi" w:hAnsiTheme="minorHAnsi" w:cstheme="minorHAnsi"/>
-        </w:rPr>
-      </w:pPr>
-      <m:oMath>
-        <m:r>
-          <w:rPr>
-            <w:rFonts w:ascii="Cambria Math" w:hAnsi="Cambria Math" w:cstheme="minorHAnsi"/>
-          </w:rPr>
-          <m:t>f</m:t>
-        </m:r>
-        <m:d>
-          <m:dPr>
-            <m:ctrlPr>
-              <w:rPr>
-                <w:rFonts w:ascii="Cambria Math" w:hAnsi="Cambria Math" w:cstheme="minorHAnsi"/>
-                <w:i/>
-              </w:rPr>
-            </m:ctrlPr>
-          </m:dPr>
-          <m:e>
-            <m:r>
-              <w:rPr>
-                <w:rFonts w:ascii="Cambria Math" w:hAnsi="Cambria Math" w:cstheme="minorHAnsi"/>
-              </w:rPr>
-              <m:t>throttle,load,voltage</m:t>
-            </m:r>
-          </m:e>
-        </m:d>
-        <m:r>
-          <w:rPr>
-            <w:rFonts w:ascii="Cambria Math" w:hAnsi="Cambria Math" w:cstheme="minorHAnsi"/>
-          </w:rPr>
-          <m:t>=</m:t>
-        </m:r>
-        <m:d>
-          <m:dPr>
-            <m:begChr m:val="["/>
-            <m:endChr m:val="]"/>
-            <m:ctrlPr>
-              <w:rPr>
-                <w:rFonts w:ascii="Cambria Math" w:hAnsi="Cambria Math" w:cstheme="minorHAnsi"/>
-                <w:i/>
-              </w:rPr>
-            </m:ctrlPr>
-          </m:dPr>
-          <m:e>
-            <m:r>
-              <w:rPr>
-                <w:rFonts w:ascii="Cambria Math" w:hAnsi="Cambria Math" w:cstheme="minorHAnsi"/>
-              </w:rPr>
-              <m:t>torque rpm current</m:t>
-            </m:r>
-          </m:e>
-        </m:d>
-      </m:oMath>
-      <w:r>
-        <w:rPr>
-          <w:rFonts w:asciiTheme="minorHAnsi" w:hAnsiTheme="minorHAnsi" w:cstheme="minorHAnsi"/>
-        </w:rPr>
-        <w:tab/>
-        <w:t>Eq.1</w:t>
-      </w:r>
-    </w:p>
-    <w:p>
-      <w:pPr>
-        <w:jc w:val="center"/>
-        <w:rPr>
-          <w:rFonts w:asciiTheme="minorHAnsi" w:hAnsiTheme="minorHAnsi" w:cstheme="minorHAnsi"/>
-        </w:rPr>
-      </w:pPr>
-      <m:oMath>
-        <m:sSub>
-          <m:sSubPr>
-            <m:ctrlPr>
-              <w:rPr>
-                <w:rFonts w:ascii="Cambria Math" w:hAnsi="Cambria Math" w:cstheme="minorHAnsi"/>
-                <w:i/>
-              </w:rPr>
-            </m:ctrlPr>
-          </m:sSubPr>
-          <m:e>
-            <m:r>
-              <w:rPr>
-                <w:rFonts w:ascii="Cambria Math" w:hAnsi="Cambria Math" w:cstheme="minorHAnsi"/>
-              </w:rPr>
-              <m:t>P</m:t>
-            </m:r>
-          </m:e>
-          <m:sub>
-            <m:r>
-              <w:rPr>
-                <w:rFonts w:ascii="Cambria Math" w:hAnsi="Cambria Math" w:cstheme="minorHAnsi"/>
-              </w:rPr>
-              <m:t>IN</m:t>
-            </m:r>
-          </m:sub>
-        </m:sSub>
-        <m:r>
-          <w:rPr>
-            <w:rFonts w:ascii="Cambria Math" w:hAnsi="Cambria Math" w:cstheme="minorHAnsi"/>
-          </w:rPr>
-          <m:t>=VI</m:t>
-        </m:r>
-      </m:oMath>
-      <w:r>
-        <w:rPr>
-          <w:rFonts w:asciiTheme="minorHAnsi" w:hAnsiTheme="minorHAnsi" w:cstheme="minorHAnsi"/>
-        </w:rPr>
-        <w:tab/>
-        <w:t>Eq.2</w:t>
-      </w:r>
-    </w:p>
-    <w:p>
-      <w:pPr>
-        <w:jc w:val="center"/>
-        <w:rPr>
-          <w:rFonts w:asciiTheme="minorHAnsi" w:hAnsiTheme="minorHAnsi" w:cstheme="minorHAnsi"/>
-        </w:rPr>
-      </w:pPr>
-      <m:oMath>
-        <m:sSub>
-          <m:sSubPr>
-            <m:ctrlPr>
-              <w:rPr>
-                <w:rFonts w:ascii="Cambria Math" w:hAnsi="Cambria Math" w:cstheme="minorHAnsi"/>
-                <w:i/>
-              </w:rPr>
-            </m:ctrlPr>
-          </m:sSubPr>
-          <m:e>
-            <m:r>
-              <w:rPr>
-                <w:rFonts w:ascii="Cambria Math" w:hAnsi="Cambria Math" w:cstheme="minorHAnsi"/>
-              </w:rPr>
-              <m:t>P</m:t>
-            </m:r>
-          </m:e>
-          <m:sub>
-            <m:r>
-              <w:rPr>
-                <w:rFonts w:ascii="Cambria Math" w:hAnsi="Cambria Math" w:cstheme="minorHAnsi"/>
-              </w:rPr>
-              <m:t>OUT</m:t>
-            </m:r>
-          </m:sub>
-        </m:sSub>
-        <m:r>
-          <w:rPr>
-            <w:rFonts w:ascii="Cambria Math" w:hAnsi="Cambria Math" w:cstheme="minorHAnsi"/>
-          </w:rPr>
-          <m:t>= τω</m:t>
-        </m:r>
-      </m:oMath>
-      <w:r>
-        <w:rPr>
-          <w:rFonts w:asciiTheme="minorHAnsi" w:hAnsiTheme="minorHAnsi" w:cstheme="minorHAnsi"/>
-        </w:rPr>
-        <w:tab/>
-        <w:t>Eq.3</w:t>
-      </w:r>
-    </w:p>
-    <w:p>
-      <w:pPr>
-        <w:jc w:val="center"/>
-        <w:rPr>
-          <w:rFonts w:asciiTheme="minorHAnsi" w:hAnsiTheme="minorHAnsi" w:cstheme="minorHAnsi"/>
-        </w:rPr>
-      </w:pPr>
-      <w:r>
-        <w:rPr>
-          <w:rFonts w:asciiTheme="minorHAnsi" w:hAnsiTheme="minorHAnsi" w:cstheme="minorHAnsi"/>
-        </w:rPr>
-        <w:t xml:space="preserve">Where V is supply voltage, I is supply current, </w:t>
-      </w:r>
-      <w:r>
-        <w:rPr>
-          <w:rFonts w:ascii="Cambria Math" w:hAnsi="Cambria Math" w:cs="Cambria Math"/>
-        </w:rPr>
-        <w:t>𝜔</w:t>
-      </w:r>
-      <w:r>
-        <w:rPr>
-          <w:rFonts w:asciiTheme="minorHAnsi" w:hAnsiTheme="minorHAnsi" w:cstheme="minorHAnsi"/>
-        </w:rPr>
-        <w:t xml:space="preserve"> is motor speed in rpm, </w:t>
-      </w:r>
-      <w:r>
-        <w:rPr>
-          <w:rFonts w:ascii="Cambria Math" w:hAnsi="Cambria Math" w:cs="Cambria Math"/>
-        </w:rPr>
-        <w:t>𝜏</w:t>
-      </w:r>
-      <w:r>
-        <w:rPr>
-          <w:rFonts w:asciiTheme="minorHAnsi" w:hAnsiTheme="minorHAnsi" w:cstheme="minorHAnsi"/>
-        </w:rPr>
-        <w:t xml:space="preserve"> is load torque.</w:t>
-      </w:r>
-    </w:p>
-    <w:p>
-      <w:pPr>
-        <w:rPr>
-          <w:rFonts w:asciiTheme="minorHAnsi" w:hAnsiTheme="minorHAnsi" w:cstheme="minorHAnsi"/>
-        </w:rPr>
-      </w:pPr>
-    </w:p>
-    <w:p>
-      <w:pPr>
         <w:pStyle w:val="Heading1"/>
         <w:rPr>
           <w:rFonts w:asciiTheme="minorHAnsi" w:hAnsiTheme="minorHAnsi" w:cstheme="minorHAnsi"/>
@@ -383,39 +100,6 @@
         </w:rPr>
         <w:t>Hypothesis</w:t>
       </w:r>
-      <w:bookmarkStart w:id="0" w:name="_GoBack"/>
-      <w:bookmarkEnd w:id="0"/>
-    </w:p>
-    <w:p>
-      <w:pPr>
-        <w:rPr>
-          <w:rFonts w:asciiTheme="minorHAnsi" w:hAnsiTheme="minorHAnsi" w:cstheme="minorHAnsi"/>
-        </w:rPr>
-      </w:pPr>
-      <w:r>
-        <w:rPr>
-          <w:rFonts w:asciiTheme="minorHAnsi" w:hAnsiTheme="minorHAnsi" w:cstheme="minorHAnsi"/>
-        </w:rPr>
-        <w:t xml:space="preserve">The goal is conservation of power, for a lossless system, input power equals output power. For our motor, we expect a heat loss due to the lossy nature. </w:t>
-      </w:r>
-      <w:r>
-        <w:rPr>
-          <w:rFonts w:asciiTheme="minorHAnsi" w:hAnsiTheme="minorHAnsi" w:cstheme="minorHAnsi"/>
-        </w:rPr>
-        <w:t xml:space="preserve">Electrical power conservation suggests current is directly proportional to input power because voltage is constant, with the voltage as the coefficient of current. However, an analysis of torque or rpm coefficient is not possible when both parameters are changing. Thus, rpm is held constant to examine torque relation to </w:t>
-      </w:r>
-      <w:r>
-        <w:rPr>
-          <w:rFonts w:asciiTheme="minorHAnsi" w:hAnsiTheme="minorHAnsi" w:cstheme="minorHAnsi"/>
-        </w:rPr>
-        <w:t>current</w:t>
-      </w:r>
-      <w:r>
-        <w:rPr>
-          <w:rFonts w:asciiTheme="minorHAnsi" w:hAnsiTheme="minorHAnsi" w:cstheme="minorHAnsi"/>
-        </w:rPr>
-        <w:t xml:space="preserve"> and vice versa for rpm. </w:t>
-      </w:r>
     </w:p>
     <w:p>
       <w:pPr>
@@ -442,31 +126,25 @@
       <w:pPr>
         <w:rPr>
           <w:rFonts w:asciiTheme="minorHAnsi" w:hAnsiTheme="minorHAnsi" w:cstheme="minorHAnsi"/>
-        </w:rPr>
-      </w:pPr>
-      <w:r>
-        <w:rPr>
-          <w:rFonts w:asciiTheme="minorHAnsi" w:hAnsiTheme="minorHAnsi" w:cstheme="minorHAnsi"/>
-        </w:rPr>
-        <w:t>Figure 1 is a 3D mesh plo</w:t>
-      </w:r>
-      <w:r>
-        <w:rPr>
-          <w:rFonts w:asciiTheme="minorHAnsi" w:hAnsiTheme="minorHAnsi" w:cstheme="minorHAnsi"/>
-        </w:rPr>
-        <w:t xml:space="preserve">t with current as the z-axis, slices at different z positions should show a hyperbolic relation of torque and rpm to conserve output power. </w:t>
-      </w:r>
-      <w:r>
-        <w:rPr>
-          <w:rFonts w:asciiTheme="minorHAnsi" w:hAnsiTheme="minorHAnsi" w:cstheme="minorHAnsi"/>
-        </w:rPr>
-        <w:t xml:space="preserve"> The blue conglomerations in figure represent the original data collected plotted against the green wire frame</w:t>
-      </w:r>
-      <w:r>
-        <w:rPr>
-          <w:rFonts w:asciiTheme="minorHAnsi" w:hAnsiTheme="minorHAnsi" w:cstheme="minorHAnsi"/>
-        </w:rPr>
-        <w:t xml:space="preserve"> plotted from a matrix converted from the original data.</w:t>
+          <w:b/>
+          <w:bCs/>
+        </w:rPr>
+      </w:pPr>
+      <w:r>
+        <w:rPr>
+          <w:rFonts w:asciiTheme="minorHAnsi" w:hAnsiTheme="minorHAnsi" w:cstheme="minorHAnsi"/>
+          <w:b/>
+          <w:bCs/>
+        </w:rPr>
+        <w:t xml:space="preserve">Interpolation: Columns – </w:t>
+      </w:r>
+      <w:r>
+        <w:rPr>
+          <w:rFonts w:asciiTheme="minorHAnsi" w:hAnsiTheme="minorHAnsi" w:cstheme="minorHAnsi"/>
+          <w:b/>
+          <w:bCs/>
+        </w:rPr>
+        <w:t>1863, Rows - 39</w:t>
       </w:r>
     </w:p>
     <w:p>
@@ -476,17 +154,20 @@
           <w:rFonts w:asciiTheme="minorHAnsi" w:hAnsiTheme="minorHAnsi" w:cstheme="minorHAnsi"/>
         </w:rPr>
       </w:pPr>
-      <w:r>
-        <w:rPr>
-          <w:rFonts w:asciiTheme="minorHAnsi" w:hAnsiTheme="minorHAnsi" w:cstheme="minorHAnsi"/>
+    </w:p>
+    <w:p>
+      <w:pPr>
+        <w:keepNext/>
+      </w:pPr>
+      <w:r>
+        <w:rPr>
           <w:noProof/>
         </w:rPr>
-        <w:lastRenderedPageBreak/>
         <w:drawing>
-          <wp:inline distT="0" distB="0" distL="0" distR="0" wp14:anchorId="681C91D1" wp14:editId="2B12FE3B">
-            <wp:extent cx="4986940" cy="4071068"/>
-            <wp:effectExtent l="0" t="0" r="4445" b="5715"/>
-            <wp:docPr id="1" name="Picture 1"/>
+          <wp:inline distT="0" distB="0" distL="0" distR="0">
+            <wp:extent cx="5943600" cy="5032441"/>
+            <wp:effectExtent l="0" t="0" r="0" b="0"/>
+            <wp:docPr id="1" name="Picture 1" descr="C:\Users\husseinz\Desktop\Physics\Origin Analysis\Current_Arrays_constant_Torque_0.PNG"/>
             <wp:cNvGraphicFramePr>
               <a:graphicFrameLocks xmlns:a="http://schemas.openxmlformats.org/drawingml/2006/main" noChangeAspect="1"/>
             </wp:cNvGraphicFramePr>
@@ -494,23 +175,36 @@
               <a:graphicData uri="http://schemas.openxmlformats.org/drawingml/2006/picture">
                 <pic:pic xmlns:pic="http://schemas.openxmlformats.org/drawingml/2006/picture">
                   <pic:nvPicPr>
-                    <pic:cNvPr id="1" name=""/>
-                    <pic:cNvPicPr/>
+                    <pic:cNvPr id="0" name="Picture 1" descr="C:\Users\husseinz\Desktop\Physics\Origin Analysis\Current_Arrays_constant_Torque_0.PNG"/>
+                    <pic:cNvPicPr>
+                      <a:picLocks noChangeAspect="1" noChangeArrowheads="1"/>
+                    </pic:cNvPicPr>
                   </pic:nvPicPr>
                   <pic:blipFill>
-                    <a:blip r:embed="rId6"/>
+                    <a:blip r:embed="rId6">
+                      <a:extLst>
+                        <a:ext uri="{28A0092B-C50C-407E-A947-70E740481C1C}">
+                          <a14:useLocalDpi xmlns:a14="http://schemas.microsoft.com/office/drawing/2010/main" val="0"/>
+                        </a:ext>
+                      </a:extLst>
+                    </a:blip>
+                    <a:srcRect/>
                     <a:stretch>
                       <a:fillRect/>
                     </a:stretch>
                   </pic:blipFill>
-                  <pic:spPr>
+                  <pic:spPr bwMode="auto">
                     <a:xfrm>
                       <a:off x="0" y="0"/>
-                      <a:ext cx="5018053" cy="4096467"/>
+                      <a:ext cx="5943600" cy="5032441"/>
                     </a:xfrm>
                     <a:prstGeom prst="rect">
                       <a:avLst/>
                     </a:prstGeom>
+                    <a:noFill/>
+                    <a:ln>
+                      <a:noFill/>
+                    </a:ln>
                   </pic:spPr>
                 </pic:pic>
               </a:graphicData>
@@ -518,6 +212,11 @@
           </wp:inline>
         </w:drawing>
       </w:r>
+      <w:proofErr w:type="gramStart"/>
+      <w:r>
+        <w:t>v</w:t>
+      </w:r>
+      <w:proofErr w:type="gramEnd"/>
     </w:p>
     <w:p>
       <w:pPr>
@@ -527,210 +226,39 @@
         </w:rPr>
       </w:pPr>
       <w:r>
-        <w:rPr>
-          <w:rFonts w:asciiTheme="minorHAnsi" w:hAnsiTheme="minorHAnsi" w:cstheme="minorHAnsi"/>
-        </w:rPr>
         <w:t xml:space="preserve">Figure </w:t>
       </w:r>
-      <w:r>
-        <w:rPr>
-          <w:rFonts w:asciiTheme="minorHAnsi" w:hAnsiTheme="minorHAnsi" w:cstheme="minorHAnsi"/>
-        </w:rPr>
-        <w:fldChar w:fldCharType="begin"/>
-      </w:r>
-      <w:r>
-        <w:rPr>
-          <w:rFonts w:asciiTheme="minorHAnsi" w:hAnsiTheme="minorHAnsi" w:cstheme="minorHAnsi"/>
-        </w:rPr>
-        <w:instrText xml:space="preserve"> SEQ Figure \* ARABIC </w:instrText>
-      </w:r>
-      <w:r>
-        <w:rPr>
-          <w:rFonts w:asciiTheme="minorHAnsi" w:hAnsiTheme="minorHAnsi" w:cstheme="minorHAnsi"/>
-        </w:rPr>
-        <w:fldChar w:fldCharType="separate"/>
-      </w:r>
-      <w:r>
-        <w:rPr>
-          <w:rFonts w:asciiTheme="minorHAnsi" w:hAnsiTheme="minorHAnsi" w:cstheme="minorHAnsi"/>
+      <w:fldSimple w:instr=" SEQ Figure \* ARABIC ">
+        <w:r>
+          <w:rPr>
+            <w:noProof/>
+          </w:rPr>
+          <w:t>1</w:t>
+        </w:r>
+      </w:fldSimple>
+      <w:r>
+        <w:rPr>
           <w:noProof/>
         </w:rPr>
-        <w:t>1</w:t>
-      </w:r>
-      <w:r>
-        <w:rPr>
-          <w:rFonts w:asciiTheme="minorHAnsi" w:hAnsiTheme="minorHAnsi" w:cstheme="minorHAnsi"/>
-        </w:rPr>
-        <w:fldChar w:fldCharType="end"/>
-      </w:r>
-      <w:r>
-        <w:rPr>
-          <w:rFonts w:asciiTheme="minorHAnsi" w:hAnsiTheme="minorHAnsi" w:cstheme="minorHAnsi"/>
-        </w:rPr>
-        <w:t xml:space="preserve"> Wire frame 3D surface plot of current, rpm and torque</w:t>
-      </w:r>
-    </w:p>
-    <w:p>
-      <w:pPr>
-        <w:keepNext/>
-        <w:rPr>
-          <w:rFonts w:asciiTheme="minorHAnsi" w:hAnsiTheme="minorHAnsi" w:cstheme="minorHAnsi"/>
-        </w:rPr>
-      </w:pPr>
-      <w:r>
-        <w:rPr>
-          <w:rFonts w:asciiTheme="minorHAnsi" w:hAnsiTheme="minorHAnsi" w:cstheme="minorHAnsi"/>
+        <w:t xml:space="preserve"> </w:t>
+      </w:r>
+      <w:r>
+        <w:rPr>
           <w:noProof/>
         </w:rPr>
-        <w:drawing>
-          <wp:inline distT="0" distB="0" distL="0" distR="0" wp14:anchorId="6174F971" wp14:editId="5F9240BC">
-            <wp:extent cx="4476584" cy="3427265"/>
-            <wp:effectExtent l="0" t="0" r="635" b="1905"/>
-            <wp:docPr id="2" name="Picture 2"/>
-            <wp:cNvGraphicFramePr>
-              <a:graphicFrameLocks xmlns:a="http://schemas.openxmlformats.org/drawingml/2006/main" noChangeAspect="1"/>
-            </wp:cNvGraphicFramePr>
-            <a:graphic xmlns:a="http://schemas.openxmlformats.org/drawingml/2006/main">
-              <a:graphicData uri="http://schemas.openxmlformats.org/drawingml/2006/picture">
-                <pic:pic xmlns:pic="http://schemas.openxmlformats.org/drawingml/2006/picture">
-                  <pic:nvPicPr>
-                    <pic:cNvPr id="1" name=""/>
-                    <pic:cNvPicPr/>
-                  </pic:nvPicPr>
-                  <pic:blipFill>
-                    <a:blip r:embed="rId7"/>
-                    <a:stretch>
-                      <a:fillRect/>
-                    </a:stretch>
-                  </pic:blipFill>
-                  <pic:spPr>
-                    <a:xfrm>
-                      <a:off x="0" y="0"/>
-                      <a:ext cx="4488391" cy="3436305"/>
-                    </a:xfrm>
-                    <a:prstGeom prst="rect">
-                      <a:avLst/>
-                    </a:prstGeom>
-                  </pic:spPr>
-                </pic:pic>
-              </a:graphicData>
-            </a:graphic>
-          </wp:inline>
-        </w:drawing>
-      </w:r>
-    </w:p>
-    <w:p>
-      <w:pPr>
-        <w:pStyle w:val="Caption"/>
-        <w:rPr>
-          <w:rFonts w:asciiTheme="minorHAnsi" w:hAnsiTheme="minorHAnsi" w:cstheme="minorHAnsi"/>
-        </w:rPr>
-      </w:pPr>
-      <w:r>
-        <w:rPr>
-          <w:rFonts w:asciiTheme="minorHAnsi" w:hAnsiTheme="minorHAnsi" w:cstheme="minorHAnsi"/>
-        </w:rPr>
-        <w:t xml:space="preserve">Figure </w:t>
-      </w:r>
-      <w:r>
-        <w:rPr>
-          <w:rFonts w:asciiTheme="minorHAnsi" w:hAnsiTheme="minorHAnsi" w:cstheme="minorHAnsi"/>
-        </w:rPr>
-        <w:fldChar w:fldCharType="begin"/>
-      </w:r>
-      <w:r>
-        <w:rPr>
-          <w:rFonts w:asciiTheme="minorHAnsi" w:hAnsiTheme="minorHAnsi" w:cstheme="minorHAnsi"/>
-        </w:rPr>
-        <w:instrText xml:space="preserve"> SEQ Figure \* ARABIC </w:instrText>
-      </w:r>
-      <w:r>
-        <w:rPr>
-          <w:rFonts w:asciiTheme="minorHAnsi" w:hAnsiTheme="minorHAnsi" w:cstheme="minorHAnsi"/>
-        </w:rPr>
-        <w:fldChar w:fldCharType="separate"/>
-      </w:r>
-      <w:r>
-        <w:rPr>
-          <w:rFonts w:asciiTheme="minorHAnsi" w:hAnsiTheme="minorHAnsi" w:cstheme="minorHAnsi"/>
+        <w:t>Current</w:t>
+      </w:r>
+      <w:r>
+        <w:rPr>
           <w:noProof/>
         </w:rPr>
-        <w:t>2</w:t>
-      </w:r>
-      <w:r>
-        <w:rPr>
-          <w:rFonts w:asciiTheme="minorHAnsi" w:hAnsiTheme="minorHAnsi" w:cstheme="minorHAnsi"/>
-        </w:rPr>
-        <w:fldChar w:fldCharType="end"/>
-      </w:r>
-      <w:r>
-        <w:rPr>
-          <w:rFonts w:asciiTheme="minorHAnsi" w:hAnsiTheme="minorHAnsi" w:cstheme="minorHAnsi"/>
-        </w:rPr>
-        <w:t xml:space="preserve"> Colormap of current, rpm and torque</w:t>
-      </w:r>
-    </w:p>
-    <w:p>
-      <w:pPr>
-        <w:pStyle w:val="Heading2"/>
-        <w:rPr>
-          <w:rFonts w:asciiTheme="minorHAnsi" w:hAnsiTheme="minorHAnsi" w:cstheme="minorHAnsi"/>
-        </w:rPr>
-      </w:pPr>
-      <w:r>
-        <w:rPr>
-          <w:rFonts w:asciiTheme="minorHAnsi" w:hAnsiTheme="minorHAnsi" w:cstheme="minorHAnsi"/>
-        </w:rPr>
-        <w:lastRenderedPageBreak/>
-        <w:t>Current Arrays</w:t>
-      </w:r>
-    </w:p>
-    <w:p>
-      <w:pPr>
-        <w:rPr>
-          <w:rFonts w:asciiTheme="minorHAnsi" w:hAnsiTheme="minorHAnsi" w:cstheme="minorHAnsi"/>
-        </w:rPr>
-      </w:pPr>
-      <w:r>
-        <w:rPr>
-          <w:rFonts w:asciiTheme="minorHAnsi" w:hAnsiTheme="minorHAnsi" w:cstheme="minorHAnsi"/>
+        <w:t xml:space="preserve"> Arrays at constant </w:t>
+      </w:r>
+      <w:r>
+        <w:rPr>
           <w:noProof/>
         </w:rPr>
-        <w:drawing>
-          <wp:inline distT="0" distB="0" distL="0" distR="0" wp14:anchorId="36CD6EBD" wp14:editId="7C76235F">
-            <wp:extent cx="5943600" cy="4500880"/>
-            <wp:effectExtent l="0" t="0" r="0" b="0"/>
-            <wp:docPr id="3" name="Picture 3"/>
-            <wp:cNvGraphicFramePr>
-              <a:graphicFrameLocks xmlns:a="http://schemas.openxmlformats.org/drawingml/2006/main" noChangeAspect="1"/>
-            </wp:cNvGraphicFramePr>
-            <a:graphic xmlns:a="http://schemas.openxmlformats.org/drawingml/2006/main">
-              <a:graphicData uri="http://schemas.openxmlformats.org/drawingml/2006/picture">
-                <pic:pic xmlns:pic="http://schemas.openxmlformats.org/drawingml/2006/picture">
-                  <pic:nvPicPr>
-                    <pic:cNvPr id="1" name=""/>
-                    <pic:cNvPicPr/>
-                  </pic:nvPicPr>
-                  <pic:blipFill>
-                    <a:blip r:embed="rId8"/>
-                    <a:stretch>
-                      <a:fillRect/>
-                    </a:stretch>
-                  </pic:blipFill>
-                  <pic:spPr>
-                    <a:xfrm>
-                      <a:off x="0" y="0"/>
-                      <a:ext cx="5943600" cy="4500880"/>
-                    </a:xfrm>
-                    <a:prstGeom prst="rect">
-                      <a:avLst/>
-                    </a:prstGeom>
-                  </pic:spPr>
-                </pic:pic>
-              </a:graphicData>
-            </a:graphic>
-          </wp:inline>
-        </w:drawing>
+        <w:t>Torque</w:t>
       </w:r>
     </w:p>
     <w:p>
@@ -774,7 +302,25 @@
               <w:rPr>
                 <w:rFonts w:asciiTheme="minorHAnsi" w:hAnsiTheme="minorHAnsi" w:cstheme="minorHAnsi"/>
               </w:rPr>
-              <w:t>Current at Constant Torque values *</w:t>
+              <w:t>Current</w:t>
+            </w:r>
+            <w:r>
+              <w:rPr>
+                <w:rFonts w:asciiTheme="minorHAnsi" w:hAnsiTheme="minorHAnsi" w:cstheme="minorHAnsi"/>
+              </w:rPr>
+              <w:t xml:space="preserve"> at Constant </w:t>
+            </w:r>
+            <w:r>
+              <w:rPr>
+                <w:rFonts w:asciiTheme="minorHAnsi" w:hAnsiTheme="minorHAnsi" w:cstheme="minorHAnsi"/>
+              </w:rPr>
+              <w:t>Torque</w:t>
+            </w:r>
+            <w:r>
+              <w:rPr>
+                <w:rFonts w:asciiTheme="minorHAnsi" w:hAnsiTheme="minorHAnsi" w:cstheme="minorHAnsi"/>
+              </w:rPr>
+              <w:t xml:space="preserve"> values </w:t>
             </w:r>
           </w:p>
         </w:tc>
@@ -806,7 +352,37 @@
               <w:rPr>
                 <w:rFonts w:asciiTheme="minorHAnsi" w:hAnsiTheme="minorHAnsi" w:cstheme="minorHAnsi"/>
               </w:rPr>
-              <w:t xml:space="preserve">Actual Torque (Nm) </w:t>
+              <w:t xml:space="preserve">Actual </w:t>
+            </w:r>
+            <w:r>
+              <w:rPr>
+                <w:rFonts w:asciiTheme="minorHAnsi" w:hAnsiTheme="minorHAnsi" w:cstheme="minorHAnsi"/>
+              </w:rPr>
+              <w:t>Torque</w:t>
+            </w:r>
+            <w:r>
+              <w:rPr>
+                <w:rFonts w:asciiTheme="minorHAnsi" w:hAnsiTheme="minorHAnsi" w:cstheme="minorHAnsi"/>
+              </w:rPr>
+              <w:t xml:space="preserve"> </w:t>
+            </w:r>
+            <w:r>
+              <w:rPr>
+                <w:rFonts w:asciiTheme="minorHAnsi" w:hAnsiTheme="minorHAnsi" w:cstheme="minorHAnsi"/>
+              </w:rPr>
+              <w:t>(Nm</w:t>
+            </w:r>
+            <w:r>
+              <w:rPr>
+                <w:rFonts w:asciiTheme="minorHAnsi" w:hAnsiTheme="minorHAnsi" w:cstheme="minorHAnsi"/>
+              </w:rPr>
+              <w:t>)</w:t>
+            </w:r>
+            <w:r>
+              <w:rPr>
+                <w:rFonts w:asciiTheme="minorHAnsi" w:hAnsiTheme="minorHAnsi" w:cstheme="minorHAnsi"/>
+              </w:rPr>
+              <w:t xml:space="preserve"> </w:t>
             </w:r>
           </w:p>
         </w:tc>
@@ -824,7 +400,37 @@
               <w:rPr>
                 <w:rFonts w:asciiTheme="minorHAnsi" w:hAnsiTheme="minorHAnsi" w:cstheme="minorHAnsi"/>
               </w:rPr>
-              <w:t>Approximate torque (Nm)</w:t>
+              <w:t xml:space="preserve">Approximate </w:t>
+            </w:r>
+            <w:r>
+              <w:rPr>
+                <w:rFonts w:asciiTheme="minorHAnsi" w:hAnsiTheme="minorHAnsi" w:cstheme="minorHAnsi"/>
+              </w:rPr>
+              <w:t>Torque</w:t>
+            </w:r>
+            <w:r>
+              <w:rPr>
+                <w:rFonts w:asciiTheme="minorHAnsi" w:hAnsiTheme="minorHAnsi" w:cstheme="minorHAnsi"/>
+              </w:rPr>
+              <w:t xml:space="preserve"> </w:t>
+            </w:r>
+            <w:r>
+              <w:rPr>
+                <w:rFonts w:asciiTheme="minorHAnsi" w:hAnsiTheme="minorHAnsi" w:cstheme="minorHAnsi"/>
+              </w:rPr>
+              <w:t>(</w:t>
+            </w:r>
+            <w:r>
+              <w:rPr>
+                <w:rFonts w:asciiTheme="minorHAnsi" w:hAnsiTheme="minorHAnsi" w:cstheme="minorHAnsi"/>
+              </w:rPr>
+              <w:t>Nm</w:t>
+            </w:r>
+            <w:r>
+              <w:rPr>
+                <w:rFonts w:asciiTheme="minorHAnsi" w:hAnsiTheme="minorHAnsi" w:cstheme="minorHAnsi"/>
+              </w:rPr>
+              <w:t>)</w:t>
             </w:r>
           </w:p>
         </w:tc>
@@ -862,7 +468,7 @@
               <w:rPr>
                 <w:rFonts w:asciiTheme="minorHAnsi" w:hAnsiTheme="minorHAnsi" w:cstheme="minorHAnsi"/>
               </w:rPr>
-              <w:t>0.012</w:t>
+              <w:t>19.93</w:t>
             </w:r>
           </w:p>
         </w:tc>
@@ -880,7 +486,7 @@
               <w:rPr>
                 <w:rFonts w:asciiTheme="minorHAnsi" w:hAnsiTheme="minorHAnsi" w:cstheme="minorHAnsi"/>
               </w:rPr>
-              <w:t>0</w:t>
+              <w:t>20</w:t>
             </w:r>
           </w:p>
         </w:tc>
@@ -918,7 +524,7 @@
               <w:rPr>
                 <w:rFonts w:asciiTheme="minorHAnsi" w:hAnsiTheme="minorHAnsi" w:cstheme="minorHAnsi"/>
               </w:rPr>
-              <w:t>5.006</w:t>
+              <w:t>14.98</w:t>
             </w:r>
           </w:p>
         </w:tc>
@@ -936,7 +542,7 @@
               <w:rPr>
                 <w:rFonts w:asciiTheme="minorHAnsi" w:hAnsiTheme="minorHAnsi" w:cstheme="minorHAnsi"/>
               </w:rPr>
-              <w:t>5</w:t>
+              <w:t>15</w:t>
             </w:r>
           </w:p>
         </w:tc>
@@ -974,7 +580,7 @@
               <w:rPr>
                 <w:rFonts w:asciiTheme="minorHAnsi" w:hAnsiTheme="minorHAnsi" w:cstheme="minorHAnsi"/>
               </w:rPr>
-              <w:t>10.01</w:t>
+              <w:t>10.02</w:t>
             </w:r>
           </w:p>
         </w:tc>
@@ -1030,7 +636,7 @@
               <w:rPr>
                 <w:rFonts w:asciiTheme="minorHAnsi" w:hAnsiTheme="minorHAnsi" w:cstheme="minorHAnsi"/>
               </w:rPr>
-              <w:t>14.99</w:t>
+              <w:t>5.014</w:t>
             </w:r>
           </w:p>
         </w:tc>
@@ -1048,7 +654,7 @@
               <w:rPr>
                 <w:rFonts w:asciiTheme="minorHAnsi" w:hAnsiTheme="minorHAnsi" w:cstheme="minorHAnsi"/>
               </w:rPr>
-              <w:t>15</w:t>
+              <w:t>5</w:t>
             </w:r>
           </w:p>
         </w:tc>
@@ -1086,7 +692,7 @@
               <w:rPr>
                 <w:rFonts w:asciiTheme="minorHAnsi" w:hAnsiTheme="minorHAnsi" w:cstheme="minorHAnsi"/>
               </w:rPr>
-              <w:t>12.47</w:t>
+              <w:t>0.01191</w:t>
             </w:r>
           </w:p>
         </w:tc>
@@ -1104,119 +710,7 @@
               <w:rPr>
                 <w:rFonts w:asciiTheme="minorHAnsi" w:hAnsiTheme="minorHAnsi" w:cstheme="minorHAnsi"/>
               </w:rPr>
-              <w:t>12.5</w:t>
-            </w:r>
-          </w:p>
-        </w:tc>
-      </w:tr>
-      <w:tr>
-        <w:tc>
-          <w:tcPr>
-            <w:tcW w:w="1345" w:type="dxa"/>
-          </w:tcPr>
-          <w:p>
-            <w:pPr>
-              <w:rPr>
-                <w:rFonts w:asciiTheme="minorHAnsi" w:hAnsiTheme="minorHAnsi" w:cstheme="minorHAnsi"/>
-              </w:rPr>
-            </w:pPr>
-            <w:r>
-              <w:rPr>
-                <w:rFonts w:asciiTheme="minorHAnsi" w:hAnsiTheme="minorHAnsi" w:cstheme="minorHAnsi"/>
-              </w:rPr>
-              <w:t>Pixel 6</w:t>
-            </w:r>
-          </w:p>
-        </w:tc>
-        <w:tc>
-          <w:tcPr>
-            <w:tcW w:w="2340" w:type="dxa"/>
-          </w:tcPr>
-          <w:p>
-            <w:pPr>
-              <w:rPr>
-                <w:rFonts w:asciiTheme="minorHAnsi" w:hAnsiTheme="minorHAnsi" w:cstheme="minorHAnsi"/>
-              </w:rPr>
-            </w:pPr>
-            <w:r>
-              <w:rPr>
-                <w:rFonts w:asciiTheme="minorHAnsi" w:hAnsiTheme="minorHAnsi" w:cstheme="minorHAnsi"/>
-              </w:rPr>
-              <w:t>7.447</w:t>
-            </w:r>
-          </w:p>
-        </w:tc>
-        <w:tc>
-          <w:tcPr>
-            <w:tcW w:w="2880" w:type="dxa"/>
-          </w:tcPr>
-          <w:p>
-            <w:pPr>
-              <w:rPr>
-                <w:rFonts w:asciiTheme="minorHAnsi" w:hAnsiTheme="minorHAnsi" w:cstheme="minorHAnsi"/>
-              </w:rPr>
-            </w:pPr>
-            <w:r>
-              <w:rPr>
-                <w:rFonts w:asciiTheme="minorHAnsi" w:hAnsiTheme="minorHAnsi" w:cstheme="minorHAnsi"/>
-              </w:rPr>
-              <w:t>7.5</w:t>
-            </w:r>
-          </w:p>
-        </w:tc>
-      </w:tr>
-      <w:tr>
-        <w:tc>
-          <w:tcPr>
-            <w:tcW w:w="1345" w:type="dxa"/>
-          </w:tcPr>
-          <w:p>
-            <w:pPr>
-              <w:rPr>
-                <w:rFonts w:asciiTheme="minorHAnsi" w:hAnsiTheme="minorHAnsi" w:cstheme="minorHAnsi"/>
-              </w:rPr>
-            </w:pPr>
-            <w:r>
-              <w:rPr>
-                <w:rFonts w:asciiTheme="minorHAnsi" w:hAnsiTheme="minorHAnsi" w:cstheme="minorHAnsi"/>
-              </w:rPr>
-              <w:t>Pixel 7</w:t>
-            </w:r>
-          </w:p>
-        </w:tc>
-        <w:tc>
-          <w:tcPr>
-            <w:tcW w:w="2340" w:type="dxa"/>
-          </w:tcPr>
-          <w:p>
-            <w:pPr>
-              <w:rPr>
-                <w:rFonts w:asciiTheme="minorHAnsi" w:hAnsiTheme="minorHAnsi" w:cstheme="minorHAnsi"/>
-              </w:rPr>
-            </w:pPr>
-            <w:r>
-              <w:rPr>
-                <w:rFonts w:asciiTheme="minorHAnsi" w:hAnsiTheme="minorHAnsi" w:cstheme="minorHAnsi"/>
-              </w:rPr>
-              <w:t>2.493</w:t>
-            </w:r>
-          </w:p>
-        </w:tc>
-        <w:tc>
-          <w:tcPr>
-            <w:tcW w:w="2880" w:type="dxa"/>
-          </w:tcPr>
-          <w:p>
-            <w:pPr>
-              <w:rPr>
-                <w:rFonts w:asciiTheme="minorHAnsi" w:hAnsiTheme="minorHAnsi" w:cstheme="minorHAnsi"/>
-              </w:rPr>
-            </w:pPr>
-            <w:r>
-              <w:rPr>
-                <w:rFonts w:asciiTheme="minorHAnsi" w:hAnsiTheme="minorHAnsi" w:cstheme="minorHAnsi"/>
-              </w:rPr>
-              <w:t>2.5</w:t>
+              <w:t>0</w:t>
             </w:r>
           </w:p>
         </w:tc>
@@ -1228,26 +722,147 @@
           <w:rFonts w:asciiTheme="minorHAnsi" w:hAnsiTheme="minorHAnsi" w:cstheme="minorHAnsi"/>
         </w:rPr>
       </w:pPr>
-      <w:r>
-        <w:rPr>
-          <w:rFonts w:asciiTheme="minorHAnsi" w:hAnsiTheme="minorHAnsi" w:cstheme="minorHAnsi"/>
-        </w:rPr>
-        <w:t>*Values correspond to the descending order of pixel names on the label to the right of the current at constant torque graph</w:t>
-      </w:r>
-    </w:p>
-    <w:p>
-      <w:pPr>
-        <w:rPr>
-          <w:rFonts w:asciiTheme="minorHAnsi" w:hAnsiTheme="minorHAnsi" w:cstheme="minorHAnsi"/>
-        </w:rPr>
-      </w:pPr>
-    </w:p>
-    <w:p>
-      <w:pPr>
-        <w:rPr>
-          <w:rFonts w:asciiTheme="minorHAnsi" w:hAnsiTheme="minorHAnsi" w:cstheme="minorHAnsi"/>
-        </w:rPr>
-      </w:pPr>
+    </w:p>
+    <w:p>
+      <w:pPr>
+        <w:rPr>
+          <w:rFonts w:asciiTheme="minorHAnsi" w:hAnsiTheme="minorHAnsi" w:cstheme="minorHAnsi"/>
+        </w:rPr>
+      </w:pPr>
+    </w:p>
+    <w:p>
+      <w:pPr>
+        <w:pStyle w:val="Caption"/>
+        <w:rPr>
+          <w:rFonts w:asciiTheme="minorHAnsi" w:hAnsiTheme="minorHAnsi" w:cstheme="minorHAnsi"/>
+        </w:rPr>
+      </w:pPr>
+      <w:r>
+        <w:rPr>
+          <w:rFonts w:asciiTheme="minorHAnsi" w:hAnsiTheme="minorHAnsi" w:cstheme="minorHAnsi"/>
+          <w:noProof/>
+        </w:rPr>
+        <w:lastRenderedPageBreak/>
+        <w:drawing>
+          <wp:inline distT="0" distB="0" distL="0" distR="0">
+            <wp:extent cx="5943600" cy="4936125"/>
+            <wp:effectExtent l="0" t="0" r="0" b="0"/>
+            <wp:docPr id="4" name="Picture 4" descr="C:\Users\husseinz\Desktop\Physics\Origin Analysis\Current_Arrays_constant_RPM_0.PNG"/>
+            <wp:cNvGraphicFramePr>
+              <a:graphicFrameLocks xmlns:a="http://schemas.openxmlformats.org/drawingml/2006/main" noChangeAspect="1"/>
+            </wp:cNvGraphicFramePr>
+            <a:graphic xmlns:a="http://schemas.openxmlformats.org/drawingml/2006/main">
+              <a:graphicData uri="http://schemas.openxmlformats.org/drawingml/2006/picture">
+                <pic:pic xmlns:pic="http://schemas.openxmlformats.org/drawingml/2006/picture">
+                  <pic:nvPicPr>
+                    <pic:cNvPr id="0" name="Picture 2" descr="C:\Users\husseinz\Desktop\Physics\Origin Analysis\Current_Arrays_constant_RPM_0.PNG"/>
+                    <pic:cNvPicPr>
+                      <a:picLocks noChangeAspect="1" noChangeArrowheads="1"/>
+                    </pic:cNvPicPr>
+                  </pic:nvPicPr>
+                  <pic:blipFill>
+                    <a:blip r:embed="rId7">
+                      <a:extLst>
+                        <a:ext uri="{28A0092B-C50C-407E-A947-70E740481C1C}">
+                          <a14:useLocalDpi xmlns:a14="http://schemas.microsoft.com/office/drawing/2010/main" val="0"/>
+                        </a:ext>
+                      </a:extLst>
+                    </a:blip>
+                    <a:srcRect/>
+                    <a:stretch>
+                      <a:fillRect/>
+                    </a:stretch>
+                  </pic:blipFill>
+                  <pic:spPr bwMode="auto">
+                    <a:xfrm>
+                      <a:off x="0" y="0"/>
+                      <a:ext cx="5943600" cy="4936125"/>
+                    </a:xfrm>
+                    <a:prstGeom prst="rect">
+                      <a:avLst/>
+                    </a:prstGeom>
+                    <a:noFill/>
+                    <a:ln>
+                      <a:noFill/>
+                    </a:ln>
+                  </pic:spPr>
+                </pic:pic>
+              </a:graphicData>
+            </a:graphic>
+          </wp:inline>
+        </w:drawing>
+      </w:r>
+      <w:bookmarkStart w:id="0" w:name="_GoBack"/>
+      <w:bookmarkEnd w:id="0"/>
+    </w:p>
+    <w:p>
+      <w:pPr>
+        <w:pStyle w:val="Caption"/>
+        <w:rPr>
+          <w:rFonts w:asciiTheme="minorHAnsi" w:hAnsiTheme="minorHAnsi" w:cstheme="minorHAnsi"/>
+        </w:rPr>
+      </w:pPr>
+      <w:r>
+        <w:rPr>
+          <w:rFonts w:asciiTheme="minorHAnsi" w:hAnsiTheme="minorHAnsi" w:cstheme="minorHAnsi"/>
+        </w:rPr>
+        <w:t xml:space="preserve">Figure </w:t>
+      </w:r>
+      <w:r>
+        <w:rPr>
+          <w:rFonts w:asciiTheme="minorHAnsi" w:hAnsiTheme="minorHAnsi" w:cstheme="minorHAnsi"/>
+        </w:rPr>
+        <w:fldChar w:fldCharType="begin"/>
+      </w:r>
+      <w:r>
+        <w:rPr>
+          <w:rFonts w:asciiTheme="minorHAnsi" w:hAnsiTheme="minorHAnsi" w:cstheme="minorHAnsi"/>
+        </w:rPr>
+        <w:instrText xml:space="preserve"> SEQ Figure \* ARABIC </w:instrText>
+      </w:r>
+      <w:r>
+        <w:rPr>
+          <w:rFonts w:asciiTheme="minorHAnsi" w:hAnsiTheme="minorHAnsi" w:cstheme="minorHAnsi"/>
+        </w:rPr>
+        <w:fldChar w:fldCharType="separate"/>
+      </w:r>
+      <w:r>
+        <w:rPr>
+          <w:rFonts w:asciiTheme="minorHAnsi" w:hAnsiTheme="minorHAnsi" w:cstheme="minorHAnsi"/>
+          <w:noProof/>
+        </w:rPr>
+        <w:t>2</w:t>
+      </w:r>
+      <w:r>
+        <w:rPr>
+          <w:rFonts w:asciiTheme="minorHAnsi" w:hAnsiTheme="minorHAnsi" w:cstheme="minorHAnsi"/>
+        </w:rPr>
+        <w:fldChar w:fldCharType="end"/>
+      </w:r>
+      <w:r>
+        <w:rPr>
+          <w:rFonts w:asciiTheme="minorHAnsi" w:hAnsiTheme="minorHAnsi" w:cstheme="minorHAnsi"/>
+        </w:rPr>
+        <w:t xml:space="preserve"> </w:t>
+      </w:r>
+      <w:r>
+        <w:rPr>
+          <w:rFonts w:asciiTheme="minorHAnsi" w:hAnsiTheme="minorHAnsi" w:cstheme="minorHAnsi"/>
+        </w:rPr>
+        <w:t>Current</w:t>
+      </w:r>
+      <w:r>
+        <w:rPr>
+          <w:rFonts w:asciiTheme="minorHAnsi" w:hAnsiTheme="minorHAnsi" w:cstheme="minorHAnsi"/>
+        </w:rPr>
+        <w:t xml:space="preserve"> arrays at constant </w:t>
+      </w:r>
+      <w:r>
+        <w:rPr>
+          <w:rFonts w:asciiTheme="minorHAnsi" w:hAnsiTheme="minorHAnsi" w:cstheme="minorHAnsi"/>
+        </w:rPr>
+        <w:t>RPM</w:t>
+      </w:r>
     </w:p>
     <w:p>
       <w:pPr>
@@ -1267,7 +882,6 @@
         <w:rPr>
           <w:rFonts w:asciiTheme="minorHAnsi" w:hAnsiTheme="minorHAnsi" w:cstheme="minorHAnsi"/>
         </w:rPr>
-        <w:lastRenderedPageBreak/>
         <w:t>Table 2</w:t>
       </w:r>
     </w:p>
@@ -1298,7 +912,25 @@
               <w:rPr>
                 <w:rFonts w:asciiTheme="minorHAnsi" w:hAnsiTheme="minorHAnsi" w:cstheme="minorHAnsi"/>
               </w:rPr>
-              <w:t>Current at Constant RPM values*</w:t>
+              <w:t>Current</w:t>
+            </w:r>
+            <w:r>
+              <w:rPr>
+                <w:rFonts w:asciiTheme="minorHAnsi" w:hAnsiTheme="minorHAnsi" w:cstheme="minorHAnsi"/>
+              </w:rPr>
+              <w:t xml:space="preserve"> at Constant </w:t>
+            </w:r>
+            <w:r>
+              <w:rPr>
+                <w:rFonts w:asciiTheme="minorHAnsi" w:hAnsiTheme="minorHAnsi" w:cstheme="minorHAnsi"/>
+              </w:rPr>
+              <w:t>RPM</w:t>
+            </w:r>
+            <w:r>
+              <w:rPr>
+                <w:rFonts w:asciiTheme="minorHAnsi" w:hAnsiTheme="minorHAnsi" w:cstheme="minorHAnsi"/>
+              </w:rPr>
+              <w:t xml:space="preserve"> values</w:t>
             </w:r>
           </w:p>
         </w:tc>
@@ -1330,7 +962,25 @@
               <w:rPr>
                 <w:rFonts w:asciiTheme="minorHAnsi" w:hAnsiTheme="minorHAnsi" w:cstheme="minorHAnsi"/>
               </w:rPr>
-              <w:t xml:space="preserve">Actual RPM (rad/s) </w:t>
+              <w:t xml:space="preserve">Actual </w:t>
+            </w:r>
+            <w:r>
+              <w:rPr>
+                <w:rFonts w:asciiTheme="minorHAnsi" w:hAnsiTheme="minorHAnsi" w:cstheme="minorHAnsi"/>
+              </w:rPr>
+              <w:t xml:space="preserve">RPM </w:t>
+            </w:r>
+            <w:r>
+              <w:rPr>
+                <w:rFonts w:asciiTheme="minorHAnsi" w:hAnsiTheme="minorHAnsi" w:cstheme="minorHAnsi"/>
+              </w:rPr>
+              <w:t>(rad/s</w:t>
+            </w:r>
+            <w:r>
+              <w:rPr>
+                <w:rFonts w:asciiTheme="minorHAnsi" w:hAnsiTheme="minorHAnsi" w:cstheme="minorHAnsi"/>
+              </w:rPr>
+              <w:t xml:space="preserve">) </w:t>
             </w:r>
           </w:p>
         </w:tc>
@@ -1348,7 +998,25 @@
               <w:rPr>
                 <w:rFonts w:asciiTheme="minorHAnsi" w:hAnsiTheme="minorHAnsi" w:cstheme="minorHAnsi"/>
               </w:rPr>
-              <w:t>Approximate RPM (rad/s)</w:t>
+              <w:t xml:space="preserve">Approximate </w:t>
+            </w:r>
+            <w:r>
+              <w:rPr>
+                <w:rFonts w:asciiTheme="minorHAnsi" w:hAnsiTheme="minorHAnsi" w:cstheme="minorHAnsi"/>
+              </w:rPr>
+              <w:t xml:space="preserve">RPM </w:t>
+            </w:r>
+            <w:r>
+              <w:rPr>
+                <w:rFonts w:asciiTheme="minorHAnsi" w:hAnsiTheme="minorHAnsi" w:cstheme="minorHAnsi"/>
+              </w:rPr>
+              <w:t>(rad/s</w:t>
+            </w:r>
+            <w:r>
+              <w:rPr>
+                <w:rFonts w:asciiTheme="minorHAnsi" w:hAnsiTheme="minorHAnsi" w:cstheme="minorHAnsi"/>
+              </w:rPr>
+              <w:t>)</w:t>
             </w:r>
           </w:p>
         </w:tc>
@@ -1386,7 +1054,7 @@
               <w:rPr>
                 <w:rFonts w:asciiTheme="minorHAnsi" w:hAnsiTheme="minorHAnsi" w:cstheme="minorHAnsi"/>
               </w:rPr>
-              <w:t>10010</w:t>
+              <w:t>12.57</w:t>
             </w:r>
           </w:p>
         </w:tc>
@@ -1404,7 +1072,7 @@
               <w:rPr>
                 <w:rFonts w:asciiTheme="minorHAnsi" w:hAnsiTheme="minorHAnsi" w:cstheme="minorHAnsi"/>
               </w:rPr>
-              <w:t>10000</w:t>
+              <w:t>0</w:t>
             </w:r>
           </w:p>
         </w:tc>
@@ -1442,7 +1110,7 @@
               <w:rPr>
                 <w:rFonts w:asciiTheme="minorHAnsi" w:hAnsiTheme="minorHAnsi" w:cstheme="minorHAnsi"/>
               </w:rPr>
-              <w:t>0</w:t>
+              <w:t>2012</w:t>
             </w:r>
           </w:p>
         </w:tc>
@@ -1460,7 +1128,7 @@
               <w:rPr>
                 <w:rFonts w:asciiTheme="minorHAnsi" w:hAnsiTheme="minorHAnsi" w:cstheme="minorHAnsi"/>
               </w:rPr>
-              <w:t>0</w:t>
+              <w:t>2000</w:t>
             </w:r>
           </w:p>
         </w:tc>
@@ -1498,7 +1166,7 @@
               <w:rPr>
                 <w:rFonts w:asciiTheme="minorHAnsi" w:hAnsiTheme="minorHAnsi" w:cstheme="minorHAnsi"/>
               </w:rPr>
-              <w:t>5993</w:t>
+              <w:t>4004</w:t>
             </w:r>
           </w:p>
         </w:tc>
@@ -1516,7 +1184,7 @@
               <w:rPr>
                 <w:rFonts w:asciiTheme="minorHAnsi" w:hAnsiTheme="minorHAnsi" w:cstheme="minorHAnsi"/>
               </w:rPr>
-              <w:t>6000</w:t>
+              <w:t>4000</w:t>
             </w:r>
           </w:p>
         </w:tc>
@@ -1554,7 +1222,7 @@
               <w:rPr>
                 <w:rFonts w:asciiTheme="minorHAnsi" w:hAnsiTheme="minorHAnsi" w:cstheme="minorHAnsi"/>
               </w:rPr>
-              <w:t>8007</w:t>
+              <w:t>5993</w:t>
             </w:r>
           </w:p>
         </w:tc>
@@ -1572,7 +1240,7 @@
               <w:rPr>
                 <w:rFonts w:asciiTheme="minorHAnsi" w:hAnsiTheme="minorHAnsi" w:cstheme="minorHAnsi"/>
               </w:rPr>
-              <w:t>8000</w:t>
+              <w:t>6000</w:t>
             </w:r>
           </w:p>
         </w:tc>
@@ -1610,7 +1278,7 @@
               <w:rPr>
                 <w:rFonts w:asciiTheme="minorHAnsi" w:hAnsiTheme="minorHAnsi" w:cstheme="minorHAnsi"/>
               </w:rPr>
-              <w:t>1954</w:t>
+              <w:t>7999</w:t>
             </w:r>
           </w:p>
         </w:tc>
@@ -1628,63 +1296,7 @@
               <w:rPr>
                 <w:rFonts w:asciiTheme="minorHAnsi" w:hAnsiTheme="minorHAnsi" w:cstheme="minorHAnsi"/>
               </w:rPr>
-              <w:t>2000</w:t>
-            </w:r>
-          </w:p>
-        </w:tc>
-      </w:tr>
-      <w:tr>
-        <w:tc>
-          <w:tcPr>
-            <w:tcW w:w="1345" w:type="dxa"/>
-          </w:tcPr>
-          <w:p>
-            <w:pPr>
-              <w:rPr>
-                <w:rFonts w:asciiTheme="minorHAnsi" w:hAnsiTheme="minorHAnsi" w:cstheme="minorHAnsi"/>
-              </w:rPr>
-            </w:pPr>
-            <w:r>
-              <w:rPr>
-                <w:rFonts w:asciiTheme="minorHAnsi" w:hAnsiTheme="minorHAnsi" w:cstheme="minorHAnsi"/>
-              </w:rPr>
-              <w:t>Pixel 6</w:t>
-            </w:r>
-          </w:p>
-        </w:tc>
-        <w:tc>
-          <w:tcPr>
-            <w:tcW w:w="2340" w:type="dxa"/>
-          </w:tcPr>
-          <w:p>
-            <w:pPr>
-              <w:rPr>
-                <w:rFonts w:asciiTheme="minorHAnsi" w:hAnsiTheme="minorHAnsi" w:cstheme="minorHAnsi"/>
-              </w:rPr>
-            </w:pPr>
-            <w:r>
-              <w:rPr>
-                <w:rFonts w:asciiTheme="minorHAnsi" w:hAnsiTheme="minorHAnsi" w:cstheme="minorHAnsi"/>
-              </w:rPr>
-              <w:t>4015</w:t>
-            </w:r>
-          </w:p>
-        </w:tc>
-        <w:tc>
-          <w:tcPr>
-            <w:tcW w:w="2880" w:type="dxa"/>
-          </w:tcPr>
-          <w:p>
-            <w:pPr>
-              <w:rPr>
-                <w:rFonts w:asciiTheme="minorHAnsi" w:hAnsiTheme="minorHAnsi" w:cstheme="minorHAnsi"/>
-              </w:rPr>
-            </w:pPr>
-            <w:r>
-              <w:rPr>
-                <w:rFonts w:asciiTheme="minorHAnsi" w:hAnsiTheme="minorHAnsi" w:cstheme="minorHAnsi"/>
-              </w:rPr>
-              <w:t>4000</w:t>
+              <w:t>8000</w:t>
             </w:r>
           </w:p>
         </w:tc>
@@ -1696,32 +1308,6 @@
           <w:rFonts w:asciiTheme="minorHAnsi" w:hAnsiTheme="minorHAnsi" w:cstheme="minorHAnsi"/>
         </w:rPr>
       </w:pPr>
-      <w:r>
-        <w:rPr>
-          <w:rFonts w:asciiTheme="minorHAnsi" w:hAnsiTheme="minorHAnsi" w:cstheme="minorHAnsi"/>
-        </w:rPr>
-        <w:t>*Values correspond to the descending order of pixel names on the label to the right of the current at constant rpm graph</w:t>
-      </w:r>
-    </w:p>
-    <w:p>
-      <w:pPr>
-        <w:rPr>
-          <w:rFonts w:asciiTheme="minorHAnsi" w:hAnsiTheme="minorHAnsi" w:cstheme="minorHAnsi"/>
-        </w:rPr>
-      </w:pPr>
-    </w:p>
-    <w:p>
-      <w:pPr>
-        <w:rPr>
-          <w:rFonts w:asciiTheme="minorHAnsi" w:hAnsiTheme="minorHAnsi" w:cstheme="minorHAnsi"/>
-        </w:rPr>
-      </w:pPr>
-      <w:r>
-        <w:rPr>
-          <w:rFonts w:asciiTheme="minorHAnsi" w:hAnsiTheme="minorHAnsi" w:cstheme="minorHAnsi"/>
-        </w:rPr>
-        <w:t>(Discussion of the plots to continue 3-23-2017)</w:t>
-      </w:r>
     </w:p>
     <w:p>
       <w:pPr>
@@ -1741,6 +1327,7 @@
         <w:rPr>
           <w:rFonts w:asciiTheme="minorHAnsi" w:hAnsiTheme="minorHAnsi" w:cstheme="minorHAnsi"/>
         </w:rPr>
+        <w:lastRenderedPageBreak/>
         <w:t>References:</w:t>
       </w:r>
     </w:p>
@@ -1756,7 +1343,7 @@
         </w:rPr>
         <w:t xml:space="preserve">Plotting 3D surfaces in Origin: </w:t>
       </w:r>
-      <w:hyperlink r:id="rId9" w:history="1">
+      <w:hyperlink r:id="rId8" w:history="1">
         <w:r>
           <w:rPr>
             <w:rStyle w:val="Hyperlink"/>
@@ -1772,7 +1359,7 @@
           <w:rFonts w:asciiTheme="minorHAnsi" w:hAnsiTheme="minorHAnsi" w:cstheme="minorHAnsi"/>
         </w:rPr>
       </w:pPr>
-      <w:hyperlink r:id="rId10" w:history="1">
+      <w:hyperlink r:id="rId9" w:history="1">
         <w:r>
           <w:rPr>
             <w:rStyle w:val="Hyperlink"/>
@@ -1796,8 +1383,9 @@
         </w:rPr>
       </w:pPr>
     </w:p>
+    <w:p/>
     <w:sectPr>
-      <w:headerReference w:type="default" r:id="rId11"/>
+      <w:headerReference w:type="default" r:id="rId10"/>
       <w:pgSz w:w="12240" w:h="15840"/>
       <w:pgMar w:top="1440" w:right="1440" w:bottom="1440" w:left="1440" w:header="720" w:footer="720" w:gutter="0"/>
       <w:cols w:space="720"/>
@@ -1870,7 +1458,7 @@
       <mc:AlternateContent>
         <mc:Choice Requires="wps">
           <w:drawing>
-            <wp:anchor distT="0" distB="0" distL="118745" distR="118745" simplePos="0" relativeHeight="251659264" behindDoc="1" locked="0" layoutInCell="1" allowOverlap="0">
+            <wp:anchor distT="0" distB="0" distL="118745" distR="118745" simplePos="0" relativeHeight="251659264" behindDoc="1" locked="0" layoutInCell="1" allowOverlap="0" wp14:anchorId="06B3601A" wp14:editId="2A7A8523">
               <wp:simplePos x="0" y="0"/>
               <wp:positionH relativeFrom="margin">
                 <wp:align>center</wp:align>
@@ -1933,6 +1521,8 @@
                           <w:sdtPr>
                             <w:rPr>
                               <w:rFonts w:ascii="Calibri" w:hAnsi="Calibri" w:cs="Calibri"/>
+                              <w:b/>
+                              <w:bCs/>
                               <w:sz w:val="28"/>
                               <w:szCs w:val="28"/>
                             </w:rPr>
@@ -1954,6 +1544,8 @@
                                 <w:jc w:val="center"/>
                                 <w:rPr>
                                   <w:rFonts w:ascii="Calibri" w:hAnsi="Calibri" w:cs="Calibri"/>
+                                  <w:b/>
+                                  <w:bCs/>
                                   <w:caps/>
                                   <w:color w:val="FFFFFF" w:themeColor="background1"/>
                                   <w:sz w:val="28"/>
@@ -1963,6 +1555,8 @@
                               <w:r>
                                 <w:rPr>
                                   <w:rFonts w:ascii="Calibri" w:hAnsi="Calibri" w:cs="Calibri"/>
+                                  <w:b/>
+                                  <w:bCs/>
                                   <w:sz w:val="28"/>
                                   <w:szCs w:val="28"/>
                                 </w:rPr>
@@ -1993,13 +1587,15 @@
         </mc:Choice>
         <mc:Fallback>
           <w:pict>
-            <v:rect id="Rectangle 197" o:spid="_x0000_s1026" style="position:absolute;margin-left:0;margin-top:0;width:468.5pt;height:21.3pt;z-index:-251657216;visibility:visible;mso-wrap-style:square;mso-width-percent:1000;mso-height-percent:27;mso-top-percent:45;mso-wrap-distance-left:9.35pt;mso-wrap-distance-top:0;mso-wrap-distance-right:9.35pt;mso-wrap-distance-bottom:0;mso-position-horizontal:center;mso-position-horizontal-relative:margin;mso-position-vertical-relative:page;mso-width-percent:1000;mso-height-percent:27;mso-top-percent:45;mso-width-relative:margin;mso-height-relative:page;v-text-anchor:middle" o:gfxdata="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" o:allowoverlap="f" fillcolor="#c00000" stroked="f" strokeweight="1pt">
+            <v:rect w14:anchorId="06B3601A" id="Rectangle 197" o:spid="_x0000_s1026" style="position:absolute;margin-left:0;margin-top:0;width:468.5pt;height:21.3pt;z-index:-251657216;visibility:visible;mso-wrap-style:square;mso-width-percent:1000;mso-height-percent:27;mso-top-percent:45;mso-wrap-distance-left:9.35pt;mso-wrap-distance-top:0;mso-wrap-distance-right:9.35pt;mso-wrap-distance-bottom:0;mso-position-horizontal:center;mso-position-horizontal-relative:margin;mso-position-vertical-relative:page;mso-width-percent:1000;mso-height-percent:27;mso-top-percent:45;mso-width-relative:margin;mso-height-relative:page;v-text-anchor:middle" o:gfxdata="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" o:allowoverlap="f" fillcolor="#c00000" stroked="f" strokeweight="1pt">
               <v:textbox style="mso-fit-shape-to-text:t">
                 <w:txbxContent>
                   <w:sdt>
                     <w:sdtPr>
                       <w:rPr>
                         <w:rFonts w:ascii="Calibri" w:hAnsi="Calibri" w:cs="Calibri"/>
+                        <w:b/>
+                        <w:bCs/>
                         <w:sz w:val="28"/>
                         <w:szCs w:val="28"/>
                       </w:rPr>
@@ -2009,6 +1605,7 @@
                       <w:dataBinding w:prefixMappings="xmlns:ns0='http://purl.org/dc/elements/1.1/' xmlns:ns1='http://schemas.openxmlformats.org/package/2006/metadata/core-properties' " w:xpath="/ns1:coreProperties[1]/ns0:title[1]" w:storeItemID="{6C3C8BC8-F283-45AE-878A-BAB7291924A1}"/>
                       <w:text/>
                     </w:sdtPr>
+                    <w:sdtEndPr/>
                     <w:sdtContent>
                       <w:p>
                         <w:pPr>
@@ -2020,6 +1617,8 @@
                           <w:jc w:val="center"/>
                           <w:rPr>
                             <w:rFonts w:ascii="Calibri" w:hAnsi="Calibri" w:cs="Calibri"/>
+                            <w:b/>
+                            <w:bCs/>
                             <w:caps/>
                             <w:color w:val="FFFFFF" w:themeColor="background1"/>
                             <w:sz w:val="28"/>
@@ -2029,6 +1628,8 @@
                         <w:r>
                           <w:rPr>
                             <w:rFonts w:ascii="Calibri" w:hAnsi="Calibri" w:cs="Calibri"/>
+                            <w:b/>
+                            <w:bCs/>
                             <w:sz w:val="28"/>
                             <w:szCs w:val="28"/>
                           </w:rPr>
@@ -2442,6 +2043,7 @@
   <w:style w:type="paragraph" w:default="1" w:styleId="Normal">
     <w:name w:val="Normal"/>
     <w:qFormat/>
+    <w:rsid w:val="00A26A26"/>
   </w:style>
   <w:style w:type="paragraph" w:styleId="Heading1">
     <w:name w:val="heading 1"/>
@@ -2450,7 +2052,7 @@
     <w:link w:val="Heading1Char"/>
     <w:uiPriority w:val="9"/>
     <w:qFormat/>
-    <w:rsid w:val="00F43F98"/>
+    <w:rsid w:val="00A26A26"/>
     <w:pPr>
       <w:keepNext/>
       <w:keepLines/>
@@ -2472,7 +2074,7 @@
     <w:uiPriority w:val="9"/>
     <w:unhideWhenUsed/>
     <w:qFormat/>
-    <w:rsid w:val="00F43F98"/>
+    <w:rsid w:val="00A26A26"/>
     <w:pPr>
       <w:keepNext/>
       <w:keepLines/>
@@ -2513,14 +2115,30 @@
     <w:semiHidden/>
     <w:unhideWhenUsed/>
   </w:style>
-  <w:style w:type="character" w:styleId="PlaceholderText">
-    <w:name w:val="Placeholder Text"/>
+  <w:style w:type="character" w:customStyle="1" w:styleId="Heading1Char">
+    <w:name w:val="Heading 1 Char"/>
     <w:basedOn w:val="DefaultParagraphFont"/>
-    <w:uiPriority w:val="99"/>
-    <w:semiHidden/>
-    <w:rsid w:val="007B2241"/>
+    <w:link w:val="Heading1"/>
+    <w:uiPriority w:val="9"/>
+    <w:rsid w:val="00A26A26"/>
     <w:rPr>
-      <w:color w:val="808080"/>
+      <w:rFonts w:asciiTheme="majorHAnsi" w:eastAsiaTheme="majorEastAsia" w:hAnsiTheme="majorHAnsi" w:cstheme="majorBidi"/>
+      <w:color w:val="2E74B5" w:themeColor="accent1" w:themeShade="BF"/>
+      <w:sz w:val="32"/>
+      <w:szCs w:val="32"/>
+    </w:rPr>
+  </w:style>
+  <w:style w:type="character" w:customStyle="1" w:styleId="Heading2Char">
+    <w:name w:val="Heading 2 Char"/>
+    <w:basedOn w:val="DefaultParagraphFont"/>
+    <w:link w:val="Heading2"/>
+    <w:uiPriority w:val="9"/>
+    <w:rsid w:val="00A26A26"/>
+    <w:rPr>
+      <w:rFonts w:asciiTheme="majorHAnsi" w:eastAsiaTheme="majorEastAsia" w:hAnsiTheme="majorHAnsi" w:cstheme="majorBidi"/>
+      <w:color w:val="2E74B5" w:themeColor="accent1" w:themeShade="BF"/>
+      <w:sz w:val="26"/>
+      <w:szCs w:val="26"/>
     </w:rPr>
   </w:style>
   <w:style w:type="paragraph" w:styleId="Caption">
@@ -2530,7 +2148,7 @@
     <w:uiPriority w:val="35"/>
     <w:unhideWhenUsed/>
     <w:qFormat/>
-    <w:rsid w:val="00232A41"/>
+    <w:rsid w:val="00A26A26"/>
     <w:pPr>
       <w:spacing w:after="200" w:line="240" w:lineRule="auto"/>
     </w:pPr>
@@ -2546,7 +2164,7 @@
     <w:name w:val="Table Grid"/>
     <w:basedOn w:val="TableNormal"/>
     <w:uiPriority w:val="39"/>
-    <w:rsid w:val="000B2C16"/>
+    <w:rsid w:val="00A26A26"/>
     <w:pPr>
       <w:spacing w:after="0" w:line="240" w:lineRule="auto"/>
     </w:pPr>
@@ -2568,31 +2186,13 @@
       </w:tblCellMar>
     </w:tblPr>
   </w:style>
-  <w:style w:type="paragraph" w:styleId="Date">
-    <w:name w:val="Date"/>
-    <w:basedOn w:val="Normal"/>
-    <w:next w:val="Normal"/>
-    <w:link w:val="DateChar"/>
-    <w:uiPriority w:val="99"/>
-    <w:semiHidden/>
-    <w:unhideWhenUsed/>
-    <w:rsid w:val="00CC6ACA"/>
-  </w:style>
-  <w:style w:type="character" w:customStyle="1" w:styleId="DateChar">
-    <w:name w:val="Date Char"/>
-    <w:basedOn w:val="DefaultParagraphFont"/>
-    <w:link w:val="Date"/>
-    <w:uiPriority w:val="99"/>
-    <w:semiHidden/>
-    <w:rsid w:val="00CC6ACA"/>
-  </w:style>
   <w:style w:type="paragraph" w:styleId="Header">
     <w:name w:val="header"/>
     <w:basedOn w:val="Normal"/>
     <w:link w:val="HeaderChar"/>
     <w:uiPriority w:val="99"/>
     <w:unhideWhenUsed/>
-    <w:rsid w:val="00607653"/>
+    <w:rsid w:val="00A26A26"/>
     <w:pPr>
       <w:tabs>
         <w:tab w:val="center" w:pos="4680"/>
@@ -2606,29 +2206,7 @@
     <w:basedOn w:val="DefaultParagraphFont"/>
     <w:link w:val="Header"/>
     <w:uiPriority w:val="99"/>
-    <w:rsid w:val="00607653"/>
-  </w:style>
-  <w:style w:type="paragraph" w:styleId="Footer">
-    <w:name w:val="footer"/>
-    <w:basedOn w:val="Normal"/>
-    <w:link w:val="FooterChar"/>
-    <w:uiPriority w:val="99"/>
-    <w:unhideWhenUsed/>
-    <w:rsid w:val="00607653"/>
-    <w:pPr>
-      <w:tabs>
-        <w:tab w:val="center" w:pos="4680"/>
-        <w:tab w:val="right" w:pos="9360"/>
-      </w:tabs>
-      <w:spacing w:after="0" w:line="240" w:lineRule="auto"/>
-    </w:pPr>
-  </w:style>
-  <w:style w:type="character" w:customStyle="1" w:styleId="FooterChar">
-    <w:name w:val="Footer Char"/>
-    <w:basedOn w:val="DefaultParagraphFont"/>
-    <w:link w:val="Footer"/>
-    <w:uiPriority w:val="99"/>
-    <w:rsid w:val="00607653"/>
+    <w:rsid w:val="00A26A26"/>
   </w:style>
   <w:style w:type="paragraph" w:styleId="Title">
     <w:name w:val="Title"/>
@@ -2637,7 +2215,7 @@
     <w:link w:val="TitleChar"/>
     <w:uiPriority w:val="10"/>
     <w:qFormat/>
-    <w:rsid w:val="00F43F98"/>
+    <w:rsid w:val="00A26A26"/>
     <w:pPr>
       <w:spacing w:after="0" w:line="240" w:lineRule="auto"/>
       <w:contextualSpacing/>
@@ -2655,7 +2233,7 @@
     <w:basedOn w:val="DefaultParagraphFont"/>
     <w:link w:val="Title"/>
     <w:uiPriority w:val="10"/>
-    <w:rsid w:val="00F43F98"/>
+    <w:rsid w:val="00A26A26"/>
     <w:rPr>
       <w:rFonts w:asciiTheme="majorHAnsi" w:eastAsiaTheme="majorEastAsia" w:hAnsiTheme="majorHAnsi" w:cstheme="majorBidi"/>
       <w:spacing w:val="-10"/>
@@ -2671,7 +2249,7 @@
     <w:link w:val="SubtitleChar"/>
     <w:uiPriority w:val="11"/>
     <w:qFormat/>
-    <w:rsid w:val="00F43F98"/>
+    <w:rsid w:val="00A26A26"/>
     <w:pPr>
       <w:numPr>
         <w:ilvl w:val="1"/>
@@ -2690,7 +2268,7 @@
     <w:basedOn w:val="DefaultParagraphFont"/>
     <w:link w:val="Subtitle"/>
     <w:uiPriority w:val="11"/>
-    <w:rsid w:val="00F43F98"/>
+    <w:rsid w:val="00A26A26"/>
     <w:rPr>
       <w:rFonts w:asciiTheme="minorHAnsi" w:hAnsiTheme="minorHAnsi" w:cstheme="minorBidi"/>
       <w:color w:val="5A5A5A" w:themeColor="text1" w:themeTint="A5"/>
@@ -2699,42 +2277,38 @@
       <w:szCs w:val="22"/>
     </w:rPr>
   </w:style>
-  <w:style w:type="character" w:customStyle="1" w:styleId="Heading1Char">
-    <w:name w:val="Heading 1 Char"/>
-    <w:basedOn w:val="DefaultParagraphFont"/>
-    <w:link w:val="Heading1"/>
-    <w:uiPriority w:val="9"/>
-    <w:rsid w:val="00F43F98"/>
-    <w:rPr>
-      <w:rFonts w:asciiTheme="majorHAnsi" w:eastAsiaTheme="majorEastAsia" w:hAnsiTheme="majorHAnsi" w:cstheme="majorBidi"/>
-      <w:color w:val="2E74B5" w:themeColor="accent1" w:themeShade="BF"/>
-      <w:sz w:val="32"/>
-      <w:szCs w:val="32"/>
-    </w:rPr>
-  </w:style>
-  <w:style w:type="character" w:customStyle="1" w:styleId="Heading2Char">
-    <w:name w:val="Heading 2 Char"/>
-    <w:basedOn w:val="DefaultParagraphFont"/>
-    <w:link w:val="Heading2"/>
-    <w:uiPriority w:val="9"/>
-    <w:rsid w:val="00F43F98"/>
-    <w:rPr>
-      <w:rFonts w:asciiTheme="majorHAnsi" w:eastAsiaTheme="majorEastAsia" w:hAnsiTheme="majorHAnsi" w:cstheme="majorBidi"/>
-      <w:color w:val="2E74B5" w:themeColor="accent1" w:themeShade="BF"/>
-      <w:sz w:val="26"/>
-      <w:szCs w:val="26"/>
-    </w:rPr>
-  </w:style>
   <w:style w:type="character" w:styleId="Hyperlink">
     <w:name w:val="Hyperlink"/>
     <w:basedOn w:val="DefaultParagraphFont"/>
     <w:uiPriority w:val="99"/>
     <w:unhideWhenUsed/>
-    <w:rsid w:val="00590C45"/>
+    <w:rsid w:val="00A26A26"/>
     <w:rPr>
       <w:color w:val="0563C1" w:themeColor="hyperlink"/>
       <w:u w:val="single"/>
     </w:rPr>
+  </w:style>
+  <w:style w:type="paragraph" w:styleId="Footer">
+    <w:name w:val="footer"/>
+    <w:basedOn w:val="Normal"/>
+    <w:link w:val="FooterChar"/>
+    <w:uiPriority w:val="99"/>
+    <w:unhideWhenUsed/>
+    <w:rsid w:val="00B54867"/>
+    <w:pPr>
+      <w:tabs>
+        <w:tab w:val="center" w:pos="4680"/>
+        <w:tab w:val="right" w:pos="9360"/>
+      </w:tabs>
+      <w:spacing w:after="0" w:line="240" w:lineRule="auto"/>
+    </w:pPr>
+  </w:style>
+  <w:style w:type="character" w:customStyle="1" w:styleId="FooterChar">
+    <w:name w:val="Footer Char"/>
+    <w:basedOn w:val="DefaultParagraphFont"/>
+    <w:link w:val="Footer"/>
+    <w:uiPriority w:val="99"/>
+    <w:rsid w:val="00B54867"/>
   </w:style>
 </w:styles>
 </file>

</xml_diff>